<commit_message>
TASK 3A COMPLETE :|
</commit_message>
<xml_diff>
--- a/TASK 3/London Zoo Task 3A.docx
+++ b/TASK 3/London Zoo Task 3A.docx
@@ -162,11 +162,9 @@
       <w:r>
         <w:t xml:space="preserve"> was used to securely hash user passwords before storage, protecting sensitive authentication data. </w:t>
       </w:r>
-      <w:proofErr w:type="gramStart"/>
-      <w:r>
-        <w:t>Express-session</w:t>
-      </w:r>
-      <w:proofErr w:type="gramEnd"/>
+      <w:r>
+        <w:t>Express session</w:t>
+      </w:r>
       <w:r>
         <w:t xml:space="preserve"> was implemented to manage user sessions and maintain authentication state. MySQL2 was used to facilitate database connections and query execution. CORS was configured to allow secure communication between the frontend and backend. Express-rate-limit was used </w:t>
       </w:r>
@@ -188,38 +186,292 @@
       </w:r>
     </w:p>
     <w:p>
-      <w:r>
+      <w:pPr>
+        <w:rPr>
+          <w:b/>
+          <w:bCs/>
+          <w:u w:val="single"/>
+        </w:rPr>
+      </w:pPr>
+      <w:r>
+        <w:rPr>
+          <w:b/>
+          <w:bCs/>
+          <w:u w:val="single"/>
+        </w:rPr>
         <w:t>SYSTEM ARCHITECTURE:</w:t>
       </w:r>
     </w:p>
     <w:p>
       <w:r>
+        <w:t>The system follows a layered architecture consisting of a React frontend, an express backend API, and a MySQL database. User interactions are handled on the frontend, while data processing, validation, and business logic are managed on the backend before interacting with the database.</w:t>
+      </w:r>
+    </w:p>
+    <w:p>
+      <w:r>
+        <w:t>In the navigatio</w:t>
+      </w:r>
+      <w:r>
+        <w:t>n ETA calculation process, the user enters their latitude, longitude, and a selected attraction identified through the React frontend. This information is sent as an API request to the Express backend, with cross-origin resource request permitted through configured CORS policies.</w:t>
+      </w:r>
+    </w:p>
+    <w:p>
+      <w:r>
+        <w:t xml:space="preserve">Upon receiving the request, the backend validates the input data to ensure that required fields are present and that coordinate values fall within acceptable boundaries. Requests </w:t>
+      </w:r>
+      <w:r>
+        <w:t>that fail validation are rejected with appropriate error responses, preventing unnecessary database access.</w:t>
+      </w:r>
+    </w:p>
+    <w:p>
+      <w:r>
+        <w:t xml:space="preserve">If validation is successful, the backend retrieves the relevant attraction data from the database, including its name and geographic coordinates. If the attraction cannot be found, a suitable error response is returned. Otherwise, the attractions coordinates are used alongside the user’s </w:t>
+      </w:r>
+      <w:r>
+        <w:t>location</w:t>
+      </w:r>
+      <w:r>
+        <w:t xml:space="preserve"> to calculate the distance and estimated walking time using the haversine formula.</w:t>
+      </w:r>
+    </w:p>
+    <w:p>
+      <w:r>
+        <w:t>The calculated distance and estimated time are returned to the frontend as a structured JSON response, where the information can be displayed clearly to the user. Other system features, such as queue alerts, notifications, and personalised suggestions, follow the same architectural pattern of frontend input, backend validation and logic processing, database interaction, and structured response output.</w:t>
+      </w:r>
+    </w:p>
+    <w:p/>
+    <w:p>
+      <w:pPr>
+        <w:rPr>
+          <w:b/>
+          <w:bCs/>
+          <w:u w:val="single"/>
+        </w:rPr>
+      </w:pPr>
+      <w:r>
+        <w:rPr>
+          <w:b/>
+          <w:bCs/>
+          <w:u w:val="single"/>
+        </w:rPr>
         <w:t>IMPLIMENTATION APPROACH:</w:t>
       </w:r>
     </w:p>
     <w:p>
       <w:r>
-        <w:t>DATA DESIGN USED IN IMPLIMENTATION:</w:t>
-      </w:r>
-    </w:p>
-    <w:p>
-      <w:r>
+        <w:t xml:space="preserve">The development of the foundational backend infrastructure was </w:t>
+      </w:r>
+      <w:r>
+        <w:t>created</w:t>
+      </w:r>
+      <w:r>
+        <w:t xml:space="preserve"> prior to anything to </w:t>
+      </w:r>
+      <w:r>
+        <w:t>else</w:t>
+      </w:r>
+      <w:r>
+        <w:t xml:space="preserve"> to support system requests and support persisting data. This also allowed the coordination of resources within a singular point of operation needed later.</w:t>
+      </w:r>
+    </w:p>
+    <w:p>
+      <w:r>
+        <w:lastRenderedPageBreak/>
+        <w:t>The system then gained the ability to store and relate information consistently. This allowed the system to handle a range of data from users, attractions and queues endpoints</w:t>
+      </w:r>
+      <w:r>
+        <w:t xml:space="preserve">. </w:t>
+      </w:r>
+    </w:p>
+    <w:p>
+      <w:r>
+        <w:t>The system gained the ability to distinguish users and manage security access. This allowed the system to enforce role-based access improving reliability.</w:t>
+      </w:r>
+      <w:r>
+        <w:t xml:space="preserve"> </w:t>
+      </w:r>
+    </w:p>
+    <w:p>
+      <w:r>
+        <w:t>The system gained the ability to dynamically respond to</w:t>
+      </w:r>
+      <w:r>
+        <w:t xml:space="preserve"> real-time,</w:t>
+      </w:r>
+      <w:r>
+        <w:t xml:space="preserve"> user</w:t>
+      </w:r>
+      <w:r>
+        <w:t>-driven</w:t>
+      </w:r>
+      <w:r>
+        <w:t xml:space="preserve"> spatial data </w:t>
+      </w:r>
+      <w:r>
+        <w:t>such as longitude a</w:t>
+      </w:r>
+      <w:r>
+        <w:t xml:space="preserve">nd </w:t>
+      </w:r>
+      <w:r>
+        <w:t>latitude</w:t>
+      </w:r>
+      <w:r>
+        <w:t>. This allowed the system to calculate time and distance to a specified location based on the user’s current position.</w:t>
+      </w:r>
+    </w:p>
+    <w:p>
+      <w:r>
+        <w:t xml:space="preserve">The system gained the ability to dynamically respond to user-driven behaviour through </w:t>
+      </w:r>
+      <w:r>
+        <w:t xml:space="preserve">recorded </w:t>
+      </w:r>
+      <w:r>
+        <w:t xml:space="preserve">interactions. This allowed the system to </w:t>
+      </w:r>
+      <w:r>
+        <w:t>update user suggestions based on observed interaction trends over time.</w:t>
+      </w:r>
+    </w:p>
+    <w:p>
+      <w:r>
+        <w:t xml:space="preserve">The system gained the ability to generate condition-based messages to </w:t>
+      </w:r>
+      <w:r>
+        <w:t>deliver</w:t>
+      </w:r>
+      <w:r>
+        <w:t xml:space="preserve"> timely information to users. This allowed the system </w:t>
+      </w:r>
+      <w:r>
+        <w:t xml:space="preserve">to communicate proactively in response </w:t>
+      </w:r>
+      <w:r>
+        <w:t>to queue-related conditions.</w:t>
+      </w:r>
+    </w:p>
+    <w:p/>
+    <w:p>
+      <w:pPr>
+        <w:rPr>
+          <w:b/>
+          <w:bCs/>
+          <w:u w:val="single"/>
+        </w:rPr>
+      </w:pPr>
+      <w:r>
+        <w:rPr>
+          <w:b/>
+          <w:bCs/>
+          <w:u w:val="single"/>
+        </w:rPr>
         <w:t>TESTING CARRIED OUT DURING DEVELOPMENT:</w:t>
       </w:r>
     </w:p>
     <w:p>
       <w:r>
+        <w:t xml:space="preserve">During the development, testing identified </w:t>
+      </w:r>
+      <w:r>
+        <w:t xml:space="preserve">several </w:t>
+      </w:r>
+      <w:r>
+        <w:t>edge cases relating to invalid input</w:t>
+      </w:r>
+      <w:r>
+        <w:t xml:space="preserve"> and unauthorised access</w:t>
+      </w:r>
+      <w:r>
+        <w:t>. These issues were addressed immediately by refining validation logic</w:t>
+      </w:r>
+      <w:r>
+        <w:t xml:space="preserve"> and access controls. S</w:t>
+      </w:r>
+      <w:r>
+        <w:t>ubsequent re-testing confirmed that the system responded correctly under both normal and exceptional conditions, improving overall reliability.</w:t>
+      </w:r>
+    </w:p>
+    <w:p>
+      <w:pPr>
+        <w:rPr>
+          <w:b/>
+          <w:bCs/>
+          <w:u w:val="single"/>
+        </w:rPr>
+      </w:pPr>
+      <w:r>
+        <w:rPr>
+          <w:b/>
+          <w:bCs/>
+          <w:u w:val="single"/>
+        </w:rPr>
         <w:t>ISSUES IDENTIFIED AND IMPROVEMENTS MADE:</w:t>
       </w:r>
     </w:p>
     <w:p>
       <w:r>
+        <w:t xml:space="preserve">During development, testing identified several issues related to invalid user input, boundary conditions, and unauthorised access attempts. These included cases where unexpected or out-of-range data could be submitted and scenarios where access to restricted functionality needed to be more strictly controlled. As a result, validation logic and access controls were refined to ensure that only valid requests were </w:t>
+      </w:r>
+      <w:r>
+        <w:t>processed,</w:t>
+      </w:r>
+      <w:r>
+        <w:t xml:space="preserve"> and sensitive system areas were appropriately protected. Subsequent re-testing confirmed that these improvements enhanced system reliability, robustness, and security.</w:t>
+      </w:r>
+    </w:p>
+    <w:p>
+      <w:pPr>
+        <w:rPr>
+          <w:b/>
+          <w:bCs/>
+          <w:u w:val="single"/>
+        </w:rPr>
+      </w:pPr>
+      <w:r>
+        <w:rPr>
+          <w:b/>
+          <w:bCs/>
+          <w:u w:val="single"/>
+        </w:rPr>
         <w:t>VERSION CONTROL:</w:t>
       </w:r>
     </w:p>
     <w:p>
       <w:r>
-        <w:t xml:space="preserve">SUMMARY </w:t>
+        <w:t xml:space="preserve">Version control was used throughout development to manage incremental changes to the system and maintain stability as new functionality was introduced. This allowed individual improvements and fixes to be applied in a controlled manner without disrupting existing features. </w:t>
+      </w:r>
+      <w:r>
+        <w:t>If</w:t>
+      </w:r>
+      <w:r>
+        <w:t xml:space="preserve"> an issue was introduced, previous stable versions could </w:t>
+      </w:r>
+      <w:r>
+        <w:lastRenderedPageBreak/>
+        <w:t>be restored, reducing the risk of regression. This approach supported iterative development and ensured the system remained reliable as it evolved.</w:t>
+      </w:r>
+    </w:p>
+    <w:p>
+      <w:pPr>
+        <w:rPr>
+          <w:b/>
+          <w:bCs/>
+          <w:u w:val="single"/>
+        </w:rPr>
+      </w:pPr>
+      <w:r>
+        <w:rPr>
+          <w:b/>
+          <w:bCs/>
+          <w:u w:val="single"/>
+        </w:rPr>
+        <w:t>SUMMARY:</w:t>
+      </w:r>
+    </w:p>
+    <w:p>
+      <w:r>
+        <w:t>In summary, the London Zoo digital platform was successfully implemented to support both visitors and staff through navigation, dynamic information handling, and proactive communication. The system was developed incrementally, with each stage building on a stable foundation to introduce data management, access control, and responsive system behaviour. Testing during development identified areas for improvement, which were addressed to enhance reliability, security, and robustness. As a result, the final system meets its intended requirements and is fit for purpose within a large-scale public attraction environment.</w:t>
       </w:r>
     </w:p>
     <w:p/>
@@ -231,6 +483,126 @@
     </w:sectPr>
   </w:body>
 </w:document>
+</file>
+
+<file path=word/numbering.xml><?xml version="1.0" encoding="utf-8"?>
+<w:numbering xmlns:wpc="http://schemas.microsoft.com/office/word/2010/wordprocessingCanvas" xmlns:cx="http://schemas.microsoft.com/office/drawing/2014/chartex" xmlns:cx1="http://schemas.microsoft.com/office/drawing/2015/9/8/chartex" xmlns:cx2="http://schemas.microsoft.com/office/drawing/2015/10/21/chartex" xmlns:cx3="http://schemas.microsoft.com/office/drawing/2016/5/9/chartex" xmlns:cx4="http://schemas.microsoft.com/office/drawing/2016/5/10/chartex" xmlns:cx5="http://schemas.microsoft.com/office/drawing/2016/5/11/chartex" xmlns:cx6="http://schemas.microsoft.com/office/drawing/2016/5/12/chartex" xmlns:cx7="http://schemas.microsoft.com/office/drawing/2016/5/13/chartex" xmlns:cx8="http://schemas.microsoft.com/office/drawing/2016/5/14/chartex" xmlns:mc="http://schemas.openxmlformats.org/markup-compatibility/2006" xmlns:aink="http://schemas.microsoft.com/office/drawing/2016/ink" xmlns:am3d="http://schemas.microsoft.com/office/drawing/2017/model3d" xmlns:o="urn:schemas-microsoft-com:office:office" xmlns:oel="http://schemas.microsoft.com/office/2019/extlst" xmlns:r="http://schemas.openxmlformats.org/officeDocument/2006/relationships" xmlns:m="http://schemas.openxmlformats.org/officeDocument/2006/math" xmlns:v="urn:schemas-microsoft-com:vml" xmlns:wp14="http://schemas.microsoft.com/office/word/2010/wordprocessingDrawing" xmlns:wp="http://schemas.openxmlformats.org/drawingml/2006/wordprocessingDrawing" xmlns:w10="urn:schemas-microsoft-com:office:word" xmlns:w="http://schemas.openxmlformats.org/wordprocessingml/2006/main" xmlns:w14="http://schemas.microsoft.com/office/word/2010/wordml" xmlns:w15="http://schemas.microsoft.com/office/word/2012/wordml" xmlns:w16cex="http://schemas.microsoft.com/office/word/2018/wordml/cex" xmlns:w16cid="http://schemas.microsoft.com/office/word/2016/wordml/cid" xmlns:w16="http://schemas.microsoft.com/office/word/2018/wordml" xmlns:w16du="http://schemas.microsoft.com/office/word/2023/wordml/word16du" xmlns:w16sdtdh="http://schemas.microsoft.com/office/word/2020/wordml/sdtdatahash" xmlns:w16sdtfl="http://schemas.microsoft.com/office/word/2024/wordml/sdtformatlock" xmlns:w16se="http://schemas.microsoft.com/office/word/2015/wordml/symex" xmlns:wpg="http://schemas.microsoft.com/office/word/2010/wordprocessingGroup" xmlns:wpi="http://schemas.microsoft.com/office/word/2010/wordprocessingInk" xmlns:wne="http://schemas.microsoft.com/office/word/2006/wordml" xmlns:wps="http://schemas.microsoft.com/office/word/2010/wordprocessingShape" mc:Ignorable="w14 w15 w16se w16cid w16 w16cex w16sdtdh w16sdtfl w16du wp14">
+  <w:abstractNum w:abstractNumId="0" w15:restartNumberingAfterBreak="0">
+    <w:nsid w:val="59502559"/>
+    <w:multiLevelType w:val="hybridMultilevel"/>
+    <w:tmpl w:val="50147430"/>
+    <w:lvl w:ilvl="0" w:tplc="23C24E2C">
+      <w:numFmt w:val="bullet"/>
+      <w:lvlText w:val="-"/>
+      <w:lvlJc w:val="left"/>
+      <w:pPr>
+        <w:ind w:left="720" w:hanging="360"/>
+      </w:pPr>
+      <w:rPr>
+        <w:rFonts w:ascii="Aptos" w:eastAsiaTheme="minorHAnsi" w:hAnsi="Aptos" w:cstheme="minorBidi" w:hint="default"/>
+      </w:rPr>
+    </w:lvl>
+    <w:lvl w:ilvl="1" w:tplc="08090003" w:tentative="1">
+      <w:start w:val="1"/>
+      <w:numFmt w:val="bullet"/>
+      <w:lvlText w:val="o"/>
+      <w:lvlJc w:val="left"/>
+      <w:pPr>
+        <w:ind w:left="1440" w:hanging="360"/>
+      </w:pPr>
+      <w:rPr>
+        <w:rFonts w:ascii="Courier New" w:hAnsi="Courier New" w:cs="Courier New" w:hint="default"/>
+      </w:rPr>
+    </w:lvl>
+    <w:lvl w:ilvl="2" w:tplc="08090005" w:tentative="1">
+      <w:start w:val="1"/>
+      <w:numFmt w:val="bullet"/>
+      <w:lvlText w:val=""/>
+      <w:lvlJc w:val="left"/>
+      <w:pPr>
+        <w:ind w:left="2160" w:hanging="360"/>
+      </w:pPr>
+      <w:rPr>
+        <w:rFonts w:ascii="Wingdings" w:hAnsi="Wingdings" w:hint="default"/>
+      </w:rPr>
+    </w:lvl>
+    <w:lvl w:ilvl="3" w:tplc="08090001" w:tentative="1">
+      <w:start w:val="1"/>
+      <w:numFmt w:val="bullet"/>
+      <w:lvlText w:val=""/>
+      <w:lvlJc w:val="left"/>
+      <w:pPr>
+        <w:ind w:left="2880" w:hanging="360"/>
+      </w:pPr>
+      <w:rPr>
+        <w:rFonts w:ascii="Symbol" w:hAnsi="Symbol" w:hint="default"/>
+      </w:rPr>
+    </w:lvl>
+    <w:lvl w:ilvl="4" w:tplc="08090003" w:tentative="1">
+      <w:start w:val="1"/>
+      <w:numFmt w:val="bullet"/>
+      <w:lvlText w:val="o"/>
+      <w:lvlJc w:val="left"/>
+      <w:pPr>
+        <w:ind w:left="3600" w:hanging="360"/>
+      </w:pPr>
+      <w:rPr>
+        <w:rFonts w:ascii="Courier New" w:hAnsi="Courier New" w:cs="Courier New" w:hint="default"/>
+      </w:rPr>
+    </w:lvl>
+    <w:lvl w:ilvl="5" w:tplc="08090005" w:tentative="1">
+      <w:start w:val="1"/>
+      <w:numFmt w:val="bullet"/>
+      <w:lvlText w:val=""/>
+      <w:lvlJc w:val="left"/>
+      <w:pPr>
+        <w:ind w:left="4320" w:hanging="360"/>
+      </w:pPr>
+      <w:rPr>
+        <w:rFonts w:ascii="Wingdings" w:hAnsi="Wingdings" w:hint="default"/>
+      </w:rPr>
+    </w:lvl>
+    <w:lvl w:ilvl="6" w:tplc="08090001" w:tentative="1">
+      <w:start w:val="1"/>
+      <w:numFmt w:val="bullet"/>
+      <w:lvlText w:val=""/>
+      <w:lvlJc w:val="left"/>
+      <w:pPr>
+        <w:ind w:left="5040" w:hanging="360"/>
+      </w:pPr>
+      <w:rPr>
+        <w:rFonts w:ascii="Symbol" w:hAnsi="Symbol" w:hint="default"/>
+      </w:rPr>
+    </w:lvl>
+    <w:lvl w:ilvl="7" w:tplc="08090003" w:tentative="1">
+      <w:start w:val="1"/>
+      <w:numFmt w:val="bullet"/>
+      <w:lvlText w:val="o"/>
+      <w:lvlJc w:val="left"/>
+      <w:pPr>
+        <w:ind w:left="5760" w:hanging="360"/>
+      </w:pPr>
+      <w:rPr>
+        <w:rFonts w:ascii="Courier New" w:hAnsi="Courier New" w:cs="Courier New" w:hint="default"/>
+      </w:rPr>
+    </w:lvl>
+    <w:lvl w:ilvl="8" w:tplc="08090005" w:tentative="1">
+      <w:start w:val="1"/>
+      <w:numFmt w:val="bullet"/>
+      <w:lvlText w:val=""/>
+      <w:lvlJc w:val="left"/>
+      <w:pPr>
+        <w:ind w:left="6480" w:hanging="360"/>
+      </w:pPr>
+      <w:rPr>
+        <w:rFonts w:ascii="Wingdings" w:hAnsi="Wingdings" w:hint="default"/>
+      </w:rPr>
+    </w:lvl>
+  </w:abstractNum>
+  <w:num w:numId="1" w16cid:durableId="1719813791">
+    <w:abstractNumId w:val="0"/>
+  </w:num>
+</w:numbering>
 </file>
 
 <file path=word/styles.xml><?xml version="1.0" encoding="utf-8"?>

</xml_diff>